<commit_message>
fix: many small fixes before build
- some tuning to make it work with system decimal separator]
- fine tuning of correction editors
- fixed DSDLL driver
</commit_message>
<xml_diff>
--- a/doc/A331 Installation and Guide.docx
+++ b/doc/A331 Installation and Guide.docx
@@ -6523,25 +6523,15 @@
     <w:p>
       <w:pPr>
         <w:pStyle w:val="Nadpis3"/>
-        <w:ind w:left="851" w:hanging="851"/>
-        <w:rPr>
-          <w:lang w:val="en-GB"/>
-        </w:rPr>
       </w:pPr>
       <w:bookmarkStart w:id="8" w:name="_Ref528071178"/>
       <w:bookmarkStart w:id="9" w:name="_Toc5266589"/>
       <w:r>
-        <w:rPr>
-          <w:lang w:val="en-GB"/>
-        </w:rPr>
         <w:t>Installation</w:t>
       </w:r>
       <w:bookmarkEnd w:id="8"/>
       <w:bookmarkEnd w:id="9"/>
       <w:r>
-        <w:rPr>
-          <w:lang w:val="en-GB"/>
-        </w:rPr>
         <w:t xml:space="preserve"> </w:t>
       </w:r>
     </w:p>
@@ -7886,13 +7876,13 @@
           <w:i/>
           <w:lang w:val="en-GB"/>
         </w:rPr>
+        <w:instrText xml:space="preserve"> \* MERGEFORMAT </w:instrText>
       </w:r>
       <w:r>
         <w:rPr>
           <w:i/>
           <w:lang w:val="en-GB"/>
         </w:rPr>
-        <w:instrText xml:space="preserve"> \* MERGEFORMAT </w:instrText>
       </w:r>
       <w:r>
         <w:rPr>
@@ -9091,17 +9081,113 @@
     <w:p>
       <w:pPr>
         <w:pStyle w:val="Nadpis3"/>
-        <w:ind w:left="851" w:hanging="851"/>
-        <w:rPr>
-          <w:lang w:val="en-GB"/>
-        </w:rPr>
+      </w:pPr>
+      <w:r>
+        <w:t>Before starting TWM – Set decimal separator</w:t>
+      </w:r>
+    </w:p>
+    <w:p>
+      <w:pPr>
+        <w:rPr>
+          <w:lang w:val="en-GB"/>
+        </w:rPr>
+      </w:pPr>
+      <w:r>
+        <w:rPr>
+          <w:lang w:val="en-GB"/>
+        </w:rPr>
+        <w:t>TWM internally uses GNU </w:t>
+      </w:r>
+      <w:proofErr w:type="spellStart"/>
+      <w:r>
+        <w:rPr>
+          <w:lang w:val="en-GB"/>
+        </w:rPr>
+        <w:t>Ocatve</w:t>
+      </w:r>
+      <w:proofErr w:type="spellEnd"/>
+      <w:r>
+        <w:rPr>
+          <w:lang w:val="en-GB"/>
+        </w:rPr>
+        <w:t xml:space="preserve"> or </w:t>
+      </w:r>
+      <w:proofErr w:type="spellStart"/>
+      <w:r>
+        <w:rPr>
+          <w:lang w:val="en-GB"/>
+        </w:rPr>
+        <w:t>Matlab</w:t>
+      </w:r>
+      <w:proofErr w:type="spellEnd"/>
+      <w:r>
+        <w:rPr>
+          <w:lang w:val="en-GB"/>
+        </w:rPr>
+        <w:t xml:space="preserve"> for processing and result formatting. LabVIEW can switch decimal separator to either dot or comma, whereas Octave or </w:t>
+      </w:r>
+      <w:proofErr w:type="spellStart"/>
+      <w:r>
+        <w:rPr>
+          <w:lang w:val="en-GB"/>
+        </w:rPr>
+        <w:t>Matlab</w:t>
+      </w:r>
+      <w:proofErr w:type="spellEnd"/>
+      <w:r>
+        <w:rPr>
+          <w:lang w:val="en-GB"/>
+        </w:rPr>
+        <w:t xml:space="preserve"> cannot. This may result in problems when trying to display or copy results when decimal separator is set to comma. Although some changes in TWM were made to prevent these problems, it may still fail in some case, so only safe solutions </w:t>
+      </w:r>
+      <w:proofErr w:type="gramStart"/>
+      <w:r>
+        <w:rPr>
+          <w:lang w:val="en-GB"/>
+        </w:rPr>
+        <w:t>is</w:t>
+      </w:r>
+      <w:proofErr w:type="gramEnd"/>
+      <w:r>
+        <w:rPr>
+          <w:lang w:val="en-GB"/>
+        </w:rPr>
+        <w:t xml:space="preserve"> to </w:t>
+      </w:r>
+      <w:r>
+        <w:rPr>
+          <w:b/>
+          <w:color w:val="FF0000"/>
+          <w:lang w:val="en-GB"/>
+        </w:rPr>
+        <w:t>change Windows setup to decimal dot</w:t>
+      </w:r>
+      <w:r>
+        <w:rPr>
+          <w:lang w:val="en-GB"/>
+        </w:rPr>
+        <w:t xml:space="preserve"> (</w:t>
+      </w:r>
+      <w:r>
+        <w:rPr>
+          <w:lang w:val="en-GB"/>
+        </w:rPr>
+        <w:t>Windows Control Panel | Region and Language | Formats | Additional settings</w:t>
+      </w:r>
+      <w:r>
+        <w:rPr>
+          <w:lang w:val="en-GB"/>
+        </w:rPr>
+        <w:t xml:space="preserve">). </w:t>
+      </w:r>
+    </w:p>
+    <w:p>
+      <w:pPr>
+        <w:pStyle w:val="Nadpis3"/>
       </w:pPr>
       <w:bookmarkStart w:id="20" w:name="_Toc5266594"/>
       <w:proofErr w:type="spellStart"/>
       <w:r>
-        <w:rPr>
-          <w:lang w:val="en-GB"/>
-        </w:rPr>
         <w:t>Startup</w:t>
       </w:r>
       <w:bookmarkEnd w:id="20"/>
@@ -9117,7 +9203,15 @@
         <w:rPr>
           <w:lang w:val="en-GB"/>
         </w:rPr>
-        <w:t xml:space="preserve">When all required components are installed, the TWM can be started by its executable “TWM.exe”. When no component is missing, the front panel should appear with no error messages. If some driver is missing, LabVIEW will throw an error with explanation which component cannot be located. Typical missing components are “niScope.dll”, “niTclk.dll” (part of </w:t>
+        <w:t>When all required components are installed, the TWM can be started by its executable “TWM.exe”. When no component is missing, the front panel should appear with no error messages. If some driver is missing, LabVIEW will throw an error with explanation which component cannot be located. Typical missing co</w:t>
+      </w:r>
+      <w:bookmarkStart w:id="21" w:name="_GoBack"/>
+      <w:bookmarkEnd w:id="21"/>
+      <w:r>
+        <w:rPr>
+          <w:lang w:val="en-GB"/>
+        </w:rPr>
+        <w:t xml:space="preserve">mponents are “niScope.dll”, “niTclk.dll” (part of </w:t>
       </w:r>
       <w:r>
         <w:rPr>
@@ -9246,19 +9340,12 @@
     <w:p>
       <w:pPr>
         <w:pStyle w:val="Nadpis3"/>
-        <w:ind w:left="851" w:hanging="851"/>
-        <w:rPr>
-          <w:lang w:val="en-GB"/>
-        </w:rPr>
-      </w:pPr>
-      <w:bookmarkStart w:id="21" w:name="_Toc5266595"/>
-      <w:r>
-        <w:rPr>
-          <w:lang w:val="en-GB"/>
-        </w:rPr>
+      </w:pPr>
+      <w:bookmarkStart w:id="22" w:name="_Toc5266595"/>
+      <w:r>
         <w:t>User guide</w:t>
       </w:r>
-      <w:bookmarkEnd w:id="21"/>
+      <w:bookmarkEnd w:id="22"/>
     </w:p>
     <w:p>
       <w:pPr>
@@ -9416,6 +9503,7 @@
           <w:noProof/>
           <w:lang w:val="en-GB"/>
         </w:rPr>
+        <w:lastRenderedPageBreak/>
         <w:drawing>
           <wp:inline distT="0" distB="0" distL="0" distR="0" wp14:anchorId="53407249" wp14:editId="798E2578">
             <wp:extent cx="5760720" cy="5064760"/>
@@ -9457,12 +9545,11 @@
       <w:pPr>
         <w:pStyle w:val="Titulek"/>
       </w:pPr>
-      <w:bookmarkStart w:id="22" w:name="_Ref533078674"/>
-      <w:bookmarkStart w:id="23" w:name="_Ref528250771"/>
-      <w:bookmarkStart w:id="24" w:name="_Ref528071418"/>
-      <w:bookmarkStart w:id="25" w:name="_Toc5266625"/>
-      <w:r>
-        <w:lastRenderedPageBreak/>
+      <w:bookmarkStart w:id="23" w:name="_Ref533078674"/>
+      <w:bookmarkStart w:id="24" w:name="_Ref528250771"/>
+      <w:bookmarkStart w:id="25" w:name="_Ref528071418"/>
+      <w:bookmarkStart w:id="26" w:name="_Toc5266625"/>
+      <w:r>
         <w:t xml:space="preserve">Figure </w:t>
       </w:r>
       <w:r>
@@ -9504,13 +9591,13 @@
       <w:r>
         <w:fldChar w:fldCharType="end"/>
       </w:r>
-      <w:bookmarkEnd w:id="22"/>
       <w:bookmarkEnd w:id="23"/>
       <w:bookmarkEnd w:id="24"/>
+      <w:bookmarkEnd w:id="25"/>
       <w:r>
         <w:t>: Front panel of TWM.</w:t>
       </w:r>
-      <w:bookmarkEnd w:id="25"/>
+      <w:bookmarkEnd w:id="26"/>
     </w:p>
     <w:p>
       <w:pPr>
@@ -9523,16 +9610,16 @@
           <w:lang w:val="en-GB"/>
         </w:rPr>
       </w:pPr>
-      <w:bookmarkStart w:id="26" w:name="_Toc5266596"/>
-      <w:bookmarkStart w:id="27" w:name="_Ref5266854"/>
+      <w:bookmarkStart w:id="27" w:name="_Toc5266596"/>
+      <w:bookmarkStart w:id="28" w:name="_Ref5266854"/>
       <w:r>
         <w:rPr>
           <w:lang w:val="en-GB"/>
         </w:rPr>
         <w:t>Configuring the processing environment</w:t>
       </w:r>
-      <w:bookmarkEnd w:id="26"/>
       <w:bookmarkEnd w:id="27"/>
+      <w:bookmarkEnd w:id="28"/>
     </w:p>
     <w:p>
       <w:pPr>
@@ -9937,7 +10024,14 @@
         <w:rPr>
           <w:lang w:val="en-GB"/>
         </w:rPr>
-        <w:t xml:space="preserve"> TWM should offer user automatic installation.</w:t>
+        <w:t xml:space="preserve"> TWM </w:t>
+      </w:r>
+      <w:r>
+        <w:rPr>
+          <w:lang w:val="en-GB"/>
+        </w:rPr>
+        <w:lastRenderedPageBreak/>
+        <w:t>should offer user automatic installation.</w:t>
       </w:r>
       <w:r>
         <w:rPr>
@@ -10169,7 +10263,6 @@
           <w:noProof/>
           <w:lang w:val="en-GB"/>
         </w:rPr>
-        <w:lastRenderedPageBreak/>
         <w:drawing>
           <wp:inline distT="0" distB="0" distL="0" distR="0" wp14:anchorId="54630538" wp14:editId="316684A0">
             <wp:extent cx="4276800" cy="3330000"/>
@@ -10211,9 +10304,9 @@
       <w:pPr>
         <w:pStyle w:val="Titulek"/>
       </w:pPr>
-      <w:bookmarkStart w:id="28" w:name="_Ref528143219"/>
-      <w:bookmarkStart w:id="29" w:name="_Ref4430673"/>
-      <w:bookmarkStart w:id="30" w:name="_Toc5266626"/>
+      <w:bookmarkStart w:id="29" w:name="_Ref528143219"/>
+      <w:bookmarkStart w:id="30" w:name="_Ref4430673"/>
+      <w:bookmarkStart w:id="31" w:name="_Toc5266626"/>
       <w:r>
         <w:t xml:space="preserve">Figure </w:t>
       </w:r>
@@ -10256,12 +10349,12 @@
       <w:r>
         <w:fldChar w:fldCharType="end"/>
       </w:r>
-      <w:bookmarkEnd w:id="28"/>
       <w:bookmarkEnd w:id="29"/>
+      <w:bookmarkEnd w:id="30"/>
       <w:r>
         <w:t>: TWM processing environment configuration.</w:t>
       </w:r>
-      <w:bookmarkEnd w:id="30"/>
+      <w:bookmarkEnd w:id="31"/>
     </w:p>
     <w:p>
       <w:pPr>
@@ -10700,8 +10793,8 @@
       <w:pPr>
         <w:pStyle w:val="Titulek"/>
       </w:pPr>
-      <w:bookmarkStart w:id="31" w:name="_Ref4430488"/>
-      <w:bookmarkStart w:id="32" w:name="_Toc5266627"/>
+      <w:bookmarkStart w:id="32" w:name="_Ref4430488"/>
+      <w:bookmarkStart w:id="33" w:name="_Toc5266627"/>
       <w:r>
         <w:t xml:space="preserve">Figure </w:t>
       </w:r>
@@ -10744,11 +10837,11 @@
       <w:r>
         <w:fldChar w:fldCharType="end"/>
       </w:r>
-      <w:bookmarkEnd w:id="31"/>
+      <w:bookmarkEnd w:id="32"/>
       <w:r>
         <w:t>: TWM GNU Octave package assistant.</w:t>
       </w:r>
-      <w:bookmarkEnd w:id="32"/>
+      <w:bookmarkEnd w:id="33"/>
     </w:p>
     <w:p>
       <w:pPr>
@@ -10761,14 +10854,14 @@
           <w:lang w:val="en-GB"/>
         </w:rPr>
       </w:pPr>
-      <w:bookmarkStart w:id="33" w:name="_Toc5266597"/>
+      <w:bookmarkStart w:id="34" w:name="_Toc5266597"/>
       <w:r>
         <w:rPr>
           <w:lang w:val="en-GB"/>
         </w:rPr>
         <w:t>Configuring the digitizer</w:t>
       </w:r>
-      <w:bookmarkEnd w:id="33"/>
+      <w:bookmarkEnd w:id="34"/>
     </w:p>
     <w:p>
       <w:pPr>
@@ -11272,8 +11365,8 @@
       <w:pPr>
         <w:pStyle w:val="Titulek"/>
       </w:pPr>
-      <w:bookmarkStart w:id="34" w:name="_Ref528073852"/>
-      <w:bookmarkStart w:id="35" w:name="_Toc5266628"/>
+      <w:bookmarkStart w:id="35" w:name="_Ref528073852"/>
+      <w:bookmarkStart w:id="36" w:name="_Toc5266628"/>
       <w:r>
         <w:t xml:space="preserve">Figure </w:t>
       </w:r>
@@ -11316,7 +11409,7 @@
       <w:r>
         <w:fldChar w:fldCharType="end"/>
       </w:r>
-      <w:bookmarkEnd w:id="34"/>
+      <w:bookmarkEnd w:id="35"/>
       <w:r>
         <w:t xml:space="preserve">: TWM configuration panel for the </w:t>
       </w:r>
@@ -11328,7 +11421,7 @@
       <w:r>
         <w:t xml:space="preserve"> digitizers (for NI 5922).</w:t>
       </w:r>
-      <w:bookmarkEnd w:id="35"/>
+      <w:bookmarkEnd w:id="36"/>
     </w:p>
     <w:p>
       <w:pPr>
@@ -11892,9 +11985,9 @@
       <w:pPr>
         <w:pStyle w:val="Titulek"/>
       </w:pPr>
-      <w:bookmarkStart w:id="36" w:name="_Ref536102005"/>
-      <w:bookmarkStart w:id="37" w:name="_Ref528073862"/>
-      <w:bookmarkStart w:id="38" w:name="_Toc5266629"/>
+      <w:bookmarkStart w:id="37" w:name="_Ref536102005"/>
+      <w:bookmarkStart w:id="38" w:name="_Ref528073862"/>
+      <w:bookmarkStart w:id="39" w:name="_Toc5266629"/>
       <w:r>
         <w:t xml:space="preserve">Figure </w:t>
       </w:r>
@@ -11937,8 +12030,8 @@
       <w:r>
         <w:fldChar w:fldCharType="end"/>
       </w:r>
-      <w:bookmarkEnd w:id="36"/>
       <w:bookmarkEnd w:id="37"/>
+      <w:bookmarkEnd w:id="38"/>
       <w:r>
         <w:t xml:space="preserve">: TWM configuration panel for Agilent 3458A sampling </w:t>
       </w:r>
@@ -11950,7 +12043,7 @@
       <w:r>
         <w:t>.</w:t>
       </w:r>
-      <w:bookmarkEnd w:id="38"/>
+      <w:bookmarkEnd w:id="39"/>
     </w:p>
     <w:p>
       <w:pPr>
@@ -13064,14 +13157,14 @@
           <w:lang w:val="en-GB"/>
         </w:rPr>
       </w:pPr>
-      <w:bookmarkStart w:id="39" w:name="_Toc5266598"/>
+      <w:bookmarkStart w:id="40" w:name="_Toc5266598"/>
       <w:r>
         <w:rPr>
           <w:lang w:val="en-GB"/>
         </w:rPr>
         <w:t>Configuring setup and corrections</w:t>
       </w:r>
-      <w:bookmarkEnd w:id="39"/>
+      <w:bookmarkEnd w:id="40"/>
     </w:p>
     <w:p>
       <w:pPr>
@@ -13211,14 +13304,14 @@
           <w:lang w:val="en-GB"/>
         </w:rPr>
       </w:pPr>
-      <w:bookmarkStart w:id="40" w:name="_Toc5266599"/>
+      <w:bookmarkStart w:id="41" w:name="_Toc5266599"/>
       <w:r>
         <w:rPr>
           <w:lang w:val="en-GB"/>
         </w:rPr>
         <w:t>Transducer configuration</w:t>
       </w:r>
-      <w:bookmarkEnd w:id="40"/>
+      <w:bookmarkEnd w:id="41"/>
     </w:p>
     <w:p>
       <w:pPr>
@@ -13334,8 +13427,8 @@
       <w:pPr>
         <w:pStyle w:val="Titulek"/>
       </w:pPr>
-      <w:bookmarkStart w:id="41" w:name="_Ref528140923"/>
-      <w:bookmarkStart w:id="42" w:name="_Toc5266630"/>
+      <w:bookmarkStart w:id="42" w:name="_Ref528140923"/>
+      <w:bookmarkStart w:id="43" w:name="_Toc5266630"/>
       <w:r>
         <w:t xml:space="preserve">Figure </w:t>
       </w:r>
@@ -13378,11 +13471,11 @@
       <w:r>
         <w:fldChar w:fldCharType="end"/>
       </w:r>
-      <w:bookmarkEnd w:id="41"/>
+      <w:bookmarkEnd w:id="42"/>
       <w:r>
         <w:t>: TWM transducer configuration panel.</w:t>
       </w:r>
-      <w:bookmarkEnd w:id="42"/>
+      <w:bookmarkEnd w:id="43"/>
     </w:p>
     <w:p>
       <w:pPr>
@@ -14102,8 +14195,8 @@
       <w:pPr>
         <w:pStyle w:val="Titulek"/>
       </w:pPr>
-      <w:bookmarkStart w:id="43" w:name="_Ref5206975"/>
-      <w:bookmarkStart w:id="44" w:name="_Toc5266631"/>
+      <w:bookmarkStart w:id="44" w:name="_Ref5206975"/>
+      <w:bookmarkStart w:id="45" w:name="_Toc5266631"/>
       <w:r>
         <w:t xml:space="preserve">Figure </w:t>
       </w:r>
@@ -14146,11 +14239,11 @@
       <w:r>
         <w:fldChar w:fldCharType="end"/>
       </w:r>
-      <w:bookmarkEnd w:id="43"/>
+      <w:bookmarkEnd w:id="44"/>
       <w:r>
         <w:t>: TWM transducer correction editor.</w:t>
       </w:r>
-      <w:bookmarkEnd w:id="44"/>
+      <w:bookmarkEnd w:id="45"/>
     </w:p>
     <w:p>
       <w:pPr>
@@ -14234,15 +14327,7 @@
         <w:rPr>
           <w:lang w:val="en-GB"/>
         </w:rPr>
-        <w:t xml:space="preserve"> selector which can be also used to select another file directly in the panel. Editing the valu</w:t>
-      </w:r>
-      <w:bookmarkStart w:id="45" w:name="_GoBack"/>
-      <w:bookmarkEnd w:id="45"/>
-      <w:r>
-        <w:rPr>
-          <w:lang w:val="en-GB"/>
-        </w:rPr>
-        <w:t xml:space="preserve">es is possible by typing </w:t>
+        <w:t xml:space="preserve"> selector which can be also used to select another file directly in the panel. Editing the values is possible by typing </w:t>
       </w:r>
       <w:r>
         <w:rPr>
@@ -21373,20 +21458,13 @@
     <w:p>
       <w:pPr>
         <w:pStyle w:val="Nadpis3"/>
-        <w:ind w:left="851" w:hanging="851"/>
-        <w:rPr>
-          <w:lang w:val="en-GB"/>
-        </w:rPr>
-      </w:pPr>
-      <w:bookmarkStart w:id="82" w:name="_Toc508623348"/>
-      <w:bookmarkStart w:id="83" w:name="_Toc5266607"/>
-      <w:r>
-        <w:rPr>
-          <w:lang w:val="en-GB"/>
-        </w:rPr>
+      </w:pPr>
+      <w:bookmarkStart w:id="82" w:name="_Toc5266607"/>
+      <w:bookmarkStart w:id="83" w:name="_Toc508623348"/>
+      <w:r>
         <w:t>Resources</w:t>
       </w:r>
-      <w:bookmarkEnd w:id="83"/>
+      <w:bookmarkEnd w:id="82"/>
     </w:p>
     <w:p>
       <w:pPr>
@@ -22345,7 +22423,7 @@
         </w:rPr>
       </w:pPr>
     </w:p>
-    <w:bookmarkEnd w:id="82"/>
+    <w:bookmarkEnd w:id="83"/>
     <w:p>
       <w:pPr>
         <w:rPr>
@@ -22942,20 +23020,10 @@
     <w:p>
       <w:pPr>
         <w:pStyle w:val="Nadpis3"/>
-        <w:tabs>
-          <w:tab w:val="num" w:pos="720"/>
-        </w:tabs>
-        <w:ind w:left="1870" w:hanging="454"/>
-        <w:rPr>
-          <w:lang w:val="en-GB"/>
-        </w:rPr>
       </w:pPr>
       <w:bookmarkStart w:id="111" w:name="_Toc508623360"/>
       <w:bookmarkStart w:id="112" w:name="_Toc5266615"/>
       <w:r>
-        <w:rPr>
-          <w:lang w:val="en-GB"/>
-        </w:rPr>
         <w:t>LabVIEW environment</w:t>
       </w:r>
       <w:bookmarkEnd w:id="111"/>
@@ -22964,35 +23032,21 @@
     <w:p>
       <w:pPr>
         <w:pStyle w:val="Nadpis3"/>
-        <w:tabs>
-          <w:tab w:val="num" w:pos="720"/>
-        </w:tabs>
-        <w:ind w:left="1870" w:hanging="454"/>
-        <w:rPr>
-          <w:lang w:val="en-GB"/>
-        </w:rPr>
       </w:pPr>
       <w:bookmarkStart w:id="113" w:name="_Toc508623361"/>
       <w:bookmarkStart w:id="114" w:name="_Toc5266616"/>
       <w:proofErr w:type="spellStart"/>
       <w:r>
-        <w:rPr>
-          <w:lang w:val="en-GB"/>
-        </w:rPr>
         <w:t>LabWindows</w:t>
       </w:r>
       <w:r>
         <w:rPr>
           <w:vertAlign w:val="superscript"/>
-          <w:lang w:val="en-GB"/>
         </w:rPr>
         <w:t>TM</w:t>
       </w:r>
       <w:proofErr w:type="spellEnd"/>
       <w:r>
-        <w:rPr>
-          <w:lang w:val="en-GB"/>
-        </w:rPr>
         <w:t>/CVI environment</w:t>
       </w:r>
       <w:bookmarkEnd w:id="113"/>
@@ -23464,20 +23518,9 @@
     <w:p>
       <w:pPr>
         <w:pStyle w:val="Nadpis3"/>
-        <w:numPr>
-          <w:ilvl w:val="2"/>
-          <w:numId w:val="4"/>
-        </w:numPr>
-        <w:ind w:left="2136"/>
-        <w:rPr>
-          <w:lang w:val="en-GB"/>
-        </w:rPr>
       </w:pPr>
       <w:bookmarkStart w:id="124" w:name="_Toc5266619"/>
       <w:r>
-        <w:rPr>
-          <w:lang w:val="en-GB"/>
-        </w:rPr>
         <w:t>Title 3</w:t>
       </w:r>
       <w:bookmarkEnd w:id="121"/>
@@ -24055,6 +24098,7 @@
           <w:docPartUnique/>
         </w:docPartObj>
       </w:sdtPr>
+      <w:sdtEndPr/>
       <w:sdtContent>
         <w:sdt>
           <w:sdtPr>
@@ -24069,6 +24113,7 @@
               <w:docPartUnique/>
             </w:docPartObj>
           </w:sdtPr>
+          <w:sdtEndPr/>
           <w:sdtContent>
             <w:r>
               <w:rPr>
@@ -24322,7 +24367,7 @@
   <w:abstractNum w:abstractNumId="1" w15:restartNumberingAfterBreak="0">
     <w:nsid w:val="1A310274"/>
     <w:multiLevelType w:val="multilevel"/>
-    <w:tmpl w:val="D550E67E"/>
+    <w:tmpl w:val="F6247B22"/>
     <w:lvl w:ilvl="0">
       <w:start w:val="1"/>
       <w:numFmt w:val="upperLetter"/>
@@ -25927,7 +25972,7 @@
       </w:pPr>
     </w:pPrDefault>
   </w:docDefaults>
-  <w:latentStyles w:defLockedState="0" w:defUIPriority="99" w:defSemiHidden="0" w:defUnhideWhenUsed="0" w:defQFormat="0" w:count="375">
+  <w:latentStyles w:defLockedState="0" w:defUIPriority="99" w:defSemiHidden="0" w:defUnhideWhenUsed="0" w:defQFormat="0" w:count="376">
     <w:lsdException w:name="Normal" w:uiPriority="0" w:qFormat="1"/>
     <w:lsdException w:name="heading 1" w:uiPriority="0" w:qFormat="1"/>
     <w:lsdException w:name="heading 2" w:semiHidden="1" w:uiPriority="0" w:unhideWhenUsed="1" w:qFormat="1"/>
@@ -26033,7 +26078,6 @@
     <w:lsdException w:name="HTML Sample" w:semiHidden="1" w:unhideWhenUsed="1"/>
     <w:lsdException w:name="HTML Typewriter" w:semiHidden="1" w:unhideWhenUsed="1"/>
     <w:lsdException w:name="HTML Variable" w:semiHidden="1" w:unhideWhenUsed="1"/>
-    <w:lsdException w:name="Normal Table" w:semiHidden="1" w:unhideWhenUsed="1"/>
     <w:lsdException w:name="annotation subject" w:semiHidden="1" w:unhideWhenUsed="1"/>
     <w:lsdException w:name="No List" w:semiHidden="1" w:unhideWhenUsed="1"/>
     <w:lsdException w:name="Outline List 1" w:semiHidden="1" w:unhideWhenUsed="1"/>
@@ -26080,10 +26124,8 @@
     <w:lsdException w:name="Table Subtle 2" w:semiHidden="1" w:unhideWhenUsed="1"/>
     <w:lsdException w:name="Table Web 1" w:semiHidden="1" w:unhideWhenUsed="1"/>
     <w:lsdException w:name="Table Web 2" w:semiHidden="1" w:unhideWhenUsed="1"/>
-    <w:lsdException w:name="Table Web 3" w:semiHidden="1" w:unhideWhenUsed="1"/>
     <w:lsdException w:name="Balloon Text" w:semiHidden="1" w:unhideWhenUsed="1"/>
     <w:lsdException w:name="Table Grid" w:uiPriority="59"/>
-    <w:lsdException w:name="Table Theme" w:semiHidden="1" w:unhideWhenUsed="1"/>
     <w:lsdException w:name="Placeholder Text" w:semiHidden="1"/>
     <w:lsdException w:name="No Spacing" w:uiPriority="1" w:qFormat="1"/>
     <w:lsdException w:name="Light Shading" w:uiPriority="60"/>
@@ -26303,6 +26345,7 @@
     <w:lsdException w:name="Smart Hyperlink" w:semiHidden="1" w:unhideWhenUsed="1"/>
     <w:lsdException w:name="Hashtag" w:semiHidden="1" w:unhideWhenUsed="1"/>
     <w:lsdException w:name="Unresolved Mention" w:semiHidden="1" w:unhideWhenUsed="1"/>
+    <w:lsdException w:name="Smart Link" w:semiHidden="1" w:unhideWhenUsed="1"/>
   </w:latentStyles>
   <w:style w:type="paragraph" w:default="1" w:styleId="Normln">
     <w:name w:val="Normal"/>
@@ -26371,7 +26414,7 @@
     <w:next w:val="Normlnodsazen"/>
     <w:link w:val="Nadpis3Char"/>
     <w:qFormat/>
-    <w:rsid w:val="00B54FA0"/>
+    <w:rsid w:val="00284EE8"/>
     <w:pPr>
       <w:keepNext/>
       <w:numPr>
@@ -26379,6 +26422,7 @@
         <w:numId w:val="11"/>
       </w:numPr>
       <w:spacing w:before="240" w:after="60"/>
+      <w:ind w:left="851" w:hanging="851"/>
       <w:jc w:val="left"/>
       <w:outlineLvl w:val="2"/>
     </w:pPr>
@@ -26388,6 +26432,7 @@
       <w:bCs/>
       <w:sz w:val="28"/>
       <w:szCs w:val="26"/>
+      <w:lang w:val="en-GB"/>
     </w:rPr>
   </w:style>
   <w:style w:type="paragraph" w:styleId="Nadpis4">
@@ -26587,6 +26632,7 @@
   <w:style w:type="character" w:default="1" w:styleId="Standardnpsmoodstavce">
     <w:name w:val="Default Paragraph Font"/>
     <w:uiPriority w:val="1"/>
+    <w:semiHidden/>
     <w:unhideWhenUsed/>
   </w:style>
   <w:style w:type="table" w:default="1" w:styleId="Normlntabulka">
@@ -26687,13 +26733,14 @@
     <w:name w:val="Nadpis 3 Char"/>
     <w:basedOn w:val="Standardnpsmoodstavce"/>
     <w:link w:val="Nadpis3"/>
-    <w:rsid w:val="00B54FA0"/>
+    <w:rsid w:val="00284EE8"/>
     <w:rPr>
       <w:rFonts w:ascii="Arial" w:eastAsia="Times New Roman" w:hAnsi="Arial" w:cs="Arial"/>
       <w:b/>
       <w:bCs/>
       <w:sz w:val="28"/>
       <w:szCs w:val="26"/>
+      <w:lang w:val="en-GB"/>
     </w:rPr>
   </w:style>
   <w:style w:type="character" w:customStyle="1" w:styleId="Nadpis4Char">
@@ -27388,7 +27435,7 @@
 </file>
 
 <file path=customXml/itemProps1.xml><?xml version="1.0" encoding="utf-8"?>
-<ds:datastoreItem xmlns:ds="http://schemas.openxmlformats.org/officeDocument/2006/customXml" ds:itemID="{6E2004A1-AA62-4ECA-B5AA-9A4C3747BCB8}">
+<ds:datastoreItem xmlns:ds="http://schemas.openxmlformats.org/officeDocument/2006/customXml" ds:itemID="{63FC268E-3B69-4588-B1B2-07561837E4BC}">
   <ds:schemaRefs>
     <ds:schemaRef ds:uri="http://schemas.openxmlformats.org/officeDocument/2006/bibliography"/>
   </ds:schemaRefs>

</xml_diff>